<commit_message>
Finished all break lines
</commit_message>
<xml_diff>
--- a/Tarea programada 1 - Haskell - separador de líneas.docx
+++ b/Tarea programada 1 - Haskell - separador de líneas.docx
@@ -1022,8 +1022,6 @@
         </w:rPr>
         <w:t>5</w:t>
       </w:r>
-      <w:bookmarkStart w:id="0" w:name="_GoBack"/>
-      <w:bookmarkEnd w:id="0"/>
     </w:p>
     <w:p>
       <w:pPr>
@@ -3827,26 +3825,23 @@
         </w:rPr>
         <w:t>5</w:t>
       </w:r>
-    </w:p>
-    <w:p>
-      <w:pPr>
-        <w:spacing w:after="0" w:line="240" w:lineRule="auto"/>
-        <w:ind w:left="708"/>
-        <w:rPr>
-          <w:rFonts w:ascii="Courier New" w:hAnsi="Courier New" w:cs="Courier New"/>
-          <w:b/>
-          <w:sz w:val="20"/>
-          <w:lang w:val="en-US"/>
-        </w:rPr>
-      </w:pPr>
-      <w:r>
-        <w:rPr>
-          <w:rFonts w:ascii="Courier New" w:hAnsi="Courier New" w:cs="Courier New"/>
-          <w:b/>
-          <w:sz w:val="20"/>
-          <w:lang w:val="en-US"/>
-        </w:rPr>
-        <w:t xml:space="preserve">          [Word "hola", Word "mundo", Word "cruel", Word "adios"]</w:t>
+      <w:r>
+        <w:rPr>
+          <w:rFonts w:ascii="Courier New" w:hAnsi="Courier New" w:cs="Courier New"/>
+          <w:b/>
+          <w:sz w:val="20"/>
+          <w:lang w:val="en-US"/>
+        </w:rPr>
+        <w:t xml:space="preserve"> </w:t>
+      </w:r>
+      <w:r>
+        <w:rPr>
+          <w:rFonts w:ascii="Courier New" w:hAnsi="Courier New" w:cs="Courier New"/>
+          <w:b/>
+          <w:sz w:val="20"/>
+          <w:lang w:val="en-US"/>
+        </w:rPr>
+        <w:t>[Word "hola", Word "mundo", Word "cruel", Word "adios"]</w:t>
       </w:r>
     </w:p>
     <w:p>
@@ -5341,6 +5336,8 @@
         </w:rPr>
         <w:t>,</w:t>
       </w:r>
+      <w:bookmarkStart w:id="0" w:name="_GoBack"/>
+      <w:bookmarkEnd w:id="0"/>
     </w:p>
     <w:p>
       <w:pPr>
@@ -8744,21 +8741,6 @@
 </file>
 
 <file path=customXml/item1.xml><?xml version="1.0" encoding="utf-8"?>
-<p:properties xmlns:p="http://schemas.microsoft.com/office/2006/metadata/properties" xmlns:xsi="http://www.w3.org/2001/XMLSchema-instance" xmlns:pc="http://schemas.microsoft.com/office/infopath/2007/PartnerControls">
-  <documentManagement/>
-</p:properties>
-</file>
-
-<file path=customXml/item2.xml><?xml version="1.0" encoding="utf-8"?>
-<?mso-contentType ?>
-<FormTemplates xmlns="http://schemas.microsoft.com/sharepoint/v3/contenttype/forms">
-  <Display>DocumentLibraryForm</Display>
-  <Edit>DocumentLibraryForm</Edit>
-  <New>DocumentLibraryForm</New>
-</FormTemplates>
-</file>
-
-<file path=customXml/item3.xml><?xml version="1.0" encoding="utf-8"?>
 <ct:contentTypeSchema xmlns:ct="http://schemas.microsoft.com/office/2006/metadata/contentType" xmlns:ma="http://schemas.microsoft.com/office/2006/metadata/properties/metaAttributes" ct:_="" ma:_="" ma:contentTypeName="Documento" ma:contentTypeID="0x0101008E6E2EFCB84A854BBD8B4821E90B1302" ma:contentTypeVersion="13" ma:contentTypeDescription="Crear nuevo documento." ma:contentTypeScope="" ma:versionID="566109a43f08521aada9e5a6acaccfe9">
   <xsd:schema xmlns:xsd="http://www.w3.org/2001/XMLSchema" xmlns:xs="http://www.w3.org/2001/XMLSchema" xmlns:p="http://schemas.microsoft.com/office/2006/metadata/properties" xmlns:ns3="e900ef51-ded8-4310-a735-ae6985ccbf88" xmlns:ns4="4fae8e08-12a3-4c74-b5a1-7ab84200bc8a" targetNamespace="http://schemas.microsoft.com/office/2006/metadata/properties" ma:root="true" ma:fieldsID="04bd7394bd13ca1fb77ac69846b89cbb" ns3:_="" ns4:_="">
     <xsd:import namespace="e900ef51-ded8-4310-a735-ae6985ccbf88"/>
@@ -8981,24 +8963,22 @@
 </ct:contentTypeSchema>
 </file>
 
-<file path=customXml/itemProps1.xml><?xml version="1.0" encoding="utf-8"?>
-<ds:datastoreItem xmlns:ds="http://schemas.openxmlformats.org/officeDocument/2006/customXml" ds:itemID="{21C692D0-AF5B-46D7-AFEB-48730B1C42DC}">
-  <ds:schemaRefs>
-    <ds:schemaRef ds:uri="http://schemas.microsoft.com/office/2006/metadata/properties"/>
-    <ds:schemaRef ds:uri="http://schemas.microsoft.com/office/infopath/2007/PartnerControls"/>
-  </ds:schemaRefs>
-</ds:datastoreItem>
+<file path=customXml/item2.xml><?xml version="1.0" encoding="utf-8"?>
+<?mso-contentType ?>
+<FormTemplates xmlns="http://schemas.microsoft.com/sharepoint/v3/contenttype/forms">
+  <Display>DocumentLibraryForm</Display>
+  <Edit>DocumentLibraryForm</Edit>
+  <New>DocumentLibraryForm</New>
+</FormTemplates>
 </file>
 
-<file path=customXml/itemProps2.xml><?xml version="1.0" encoding="utf-8"?>
-<ds:datastoreItem xmlns:ds="http://schemas.openxmlformats.org/officeDocument/2006/customXml" ds:itemID="{FAF75561-F728-4982-8F13-F6DD90A45032}">
-  <ds:schemaRefs>
-    <ds:schemaRef ds:uri="http://schemas.microsoft.com/sharepoint/v3/contenttype/forms"/>
-  </ds:schemaRefs>
-</ds:datastoreItem>
+<file path=customXml/item3.xml><?xml version="1.0" encoding="utf-8"?>
+<p:properties xmlns:p="http://schemas.microsoft.com/office/2006/metadata/properties" xmlns:xsi="http://www.w3.org/2001/XMLSchema-instance" xmlns:pc="http://schemas.microsoft.com/office/infopath/2007/PartnerControls">
+  <documentManagement/>
+</p:properties>
 </file>
 
-<file path=customXml/itemProps3.xml><?xml version="1.0" encoding="utf-8"?>
+<file path=customXml/itemProps1.xml><?xml version="1.0" encoding="utf-8"?>
 <ds:datastoreItem xmlns:ds="http://schemas.openxmlformats.org/officeDocument/2006/customXml" ds:itemID="{6FA37C53-E34F-4605-96D5-347D0EA85632}">
   <ds:schemaRefs>
     <ds:schemaRef ds:uri="http://schemas.microsoft.com/office/2006/metadata/contentType"/>
@@ -9015,4 +8995,21 @@
     <ds:schemaRef ds:uri="http://schemas.microsoft.com/internal/obd"/>
   </ds:schemaRefs>
 </ds:datastoreItem>
+</file>
+
+<file path=customXml/itemProps2.xml><?xml version="1.0" encoding="utf-8"?>
+<ds:datastoreItem xmlns:ds="http://schemas.openxmlformats.org/officeDocument/2006/customXml" ds:itemID="{FAF75561-F728-4982-8F13-F6DD90A45032}">
+  <ds:schemaRefs>
+    <ds:schemaRef ds:uri="http://schemas.microsoft.com/sharepoint/v3/contenttype/forms"/>
+  </ds:schemaRefs>
+</ds:datastoreItem>
+</file>
+
+<file path=customXml/itemProps3.xml><?xml version="1.0" encoding="utf-8"?>
+<ds:datastoreItem xmlns:ds="http://schemas.openxmlformats.org/officeDocument/2006/customXml" ds:itemID="{21C692D0-AF5B-46D7-AFEB-48730B1C42DC}">
+  <ds:schemaRefs>
+    <ds:schemaRef ds:uri="http://schemas.microsoft.com/office/2006/metadata/properties"/>
+    <ds:schemaRef ds:uri="http://schemas.microsoft.com/office/infopath/2007/PartnerControls"/>
+  </ds:schemaRefs>
+</ds:datastoreItem>
 </file>
</xml_diff>